<commit_message>
add 2 more prev researches
</commit_message>
<xml_diff>
--- a/thesis article/from kosombe.docx
+++ b/thesis article/from kosombe.docx
@@ -950,190 +950,120 @@
         <w:jc w:val="both"/>
         <w:rPr>
           <w:rFonts w:asciiTheme="majorHAnsi" w:eastAsiaTheme="majorHAnsi" w:hAnsiTheme="majorHAnsi" w:cs="Batang"/>
-          <w:color w:val="548DD4" w:themeColor="text2" w:themeTint="99"/>
-          <w:sz w:val="18"/>
-          <w:szCs w:val="18"/>
-        </w:rPr>
-      </w:pPr>
-      <w:r>
-        <w:rPr>
-          <w:rFonts w:asciiTheme="majorHAnsi" w:eastAsiaTheme="majorHAnsi" w:hAnsiTheme="majorHAnsi" w:cs="Batang"/>
-          <w:color w:val="548DD4" w:themeColor="text2" w:themeTint="99"/>
-          <w:sz w:val="18"/>
-          <w:szCs w:val="18"/>
-        </w:rPr>
-        <w:t xml:space="preserve">Other researchers tried to approach and optimise drug development process using </w:t>
-      </w:r>
-      <w:r>
-        <w:rPr>
-          <w:rFonts w:asciiTheme="majorHAnsi" w:eastAsiaTheme="majorHAnsi" w:hAnsiTheme="majorHAnsi" w:cs="Batang"/>
-          <w:color w:val="548DD4" w:themeColor="text2" w:themeTint="99"/>
-          <w:sz w:val="18"/>
-          <w:szCs w:val="18"/>
-        </w:rPr>
-        <w:t>parallel computing approach as well.</w:t>
-      </w:r>
-      <w:r>
-        <w:rPr>
-          <w:rFonts w:asciiTheme="majorHAnsi" w:eastAsiaTheme="majorHAnsi" w:hAnsiTheme="majorHAnsi" w:cs="Batang"/>
-          <w:color w:val="548DD4" w:themeColor="text2" w:themeTint="99"/>
-          <w:sz w:val="18"/>
-          <w:szCs w:val="18"/>
-        </w:rPr>
-        <w:t xml:space="preserve"> </w:t>
-      </w:r>
-      <w:r>
-        <w:rPr>
-          <w:rFonts w:asciiTheme="majorHAnsi" w:eastAsiaTheme="majorHAnsi" w:hAnsiTheme="majorHAnsi" w:cs="Batang"/>
-          <w:color w:val="548DD4" w:themeColor="text2" w:themeTint="99"/>
-          <w:sz w:val="18"/>
-          <w:szCs w:val="18"/>
-        </w:rPr>
-        <w:t>Previously</w:t>
-      </w:r>
-      <w:r>
-        <w:rPr>
-          <w:rFonts w:asciiTheme="majorHAnsi" w:eastAsiaTheme="majorHAnsi" w:hAnsiTheme="majorHAnsi" w:cs="Batang"/>
-          <w:color w:val="548DD4" w:themeColor="text2" w:themeTint="99"/>
-          <w:sz w:val="18"/>
-          <w:szCs w:val="18"/>
-        </w:rPr>
-        <w:t>,</w:t>
-      </w:r>
-      <w:r>
-        <w:rPr>
-          <w:rFonts w:asciiTheme="majorHAnsi" w:eastAsiaTheme="majorHAnsi" w:hAnsiTheme="majorHAnsi" w:cs="Batang"/>
-          <w:color w:val="548DD4" w:themeColor="text2" w:themeTint="99"/>
-          <w:sz w:val="18"/>
-          <w:szCs w:val="18"/>
-        </w:rPr>
-        <w:t xml:space="preserve"> McIntosh</w:t>
-      </w:r>
-      <w:r>
-        <w:rPr>
-          <w:rFonts w:asciiTheme="majorHAnsi" w:eastAsiaTheme="majorHAnsi" w:hAnsiTheme="majorHAnsi" w:cs="Batang"/>
-          <w:color w:val="548DD4" w:themeColor="text2" w:themeTint="99"/>
-          <w:sz w:val="18"/>
-          <w:szCs w:val="18"/>
-        </w:rPr>
-        <w:t xml:space="preserve">-Smith et, al. developed </w:t>
+          <w:color w:val="76923C" w:themeColor="accent3" w:themeShade="BF"/>
+          <w:sz w:val="18"/>
+          <w:szCs w:val="18"/>
+        </w:rPr>
+      </w:pPr>
+      <w:r>
+        <w:rPr>
+          <w:rFonts w:asciiTheme="majorHAnsi" w:eastAsiaTheme="majorHAnsi" w:hAnsiTheme="majorHAnsi" w:cs="Batang"/>
+          <w:color w:val="76923C" w:themeColor="accent3" w:themeShade="BF"/>
+          <w:sz w:val="18"/>
+          <w:szCs w:val="18"/>
+        </w:rPr>
+        <w:t>Parallelisation in computational biolog</w:t>
+      </w:r>
+      <w:r>
+        <w:rPr>
+          <w:rFonts w:asciiTheme="majorHAnsi" w:eastAsiaTheme="majorHAnsi" w:hAnsiTheme="majorHAnsi" w:cs="Batang"/>
+          <w:color w:val="76923C" w:themeColor="accent3" w:themeShade="BF"/>
+          <w:sz w:val="18"/>
+          <w:szCs w:val="18"/>
+        </w:rPr>
+        <w:t>y</w:t>
+      </w:r>
+      <w:r>
+        <w:rPr>
+          <w:rFonts w:asciiTheme="majorHAnsi" w:eastAsiaTheme="majorHAnsi" w:hAnsiTheme="majorHAnsi" w:cs="Batang"/>
+          <w:color w:val="76923C" w:themeColor="accent3" w:themeShade="BF"/>
+          <w:sz w:val="18"/>
+          <w:szCs w:val="18"/>
+        </w:rPr>
+        <w:t xml:space="preserve"> is not an entirely new concept. </w:t>
+      </w:r>
+      <w:r>
+        <w:rPr>
+          <w:rFonts w:asciiTheme="majorHAnsi" w:eastAsiaTheme="majorHAnsi" w:hAnsiTheme="majorHAnsi" w:cs="Batang"/>
+          <w:color w:val="76923C" w:themeColor="accent3" w:themeShade="BF"/>
+          <w:sz w:val="18"/>
+          <w:szCs w:val="18"/>
+        </w:rPr>
+        <w:t>The Cells in Silico (</w:t>
       </w:r>
       <w:proofErr w:type="spellStart"/>
       <w:r>
         <w:rPr>
           <w:rFonts w:asciiTheme="majorHAnsi" w:eastAsiaTheme="majorHAnsi" w:hAnsiTheme="majorHAnsi" w:cs="Batang"/>
-          <w:color w:val="548DD4" w:themeColor="text2" w:themeTint="99"/>
-          <w:sz w:val="18"/>
-          <w:szCs w:val="18"/>
-        </w:rPr>
-        <w:t>a</w:t>
+          <w:color w:val="76923C" w:themeColor="accent3" w:themeShade="BF"/>
+          <w:sz w:val="18"/>
+          <w:szCs w:val="18"/>
+        </w:rPr>
+        <w:t>CiS</w:t>
       </w:r>
       <w:proofErr w:type="spellEnd"/>
       <w:r>
         <w:rPr>
           <w:rFonts w:asciiTheme="majorHAnsi" w:eastAsiaTheme="majorHAnsi" w:hAnsiTheme="majorHAnsi" w:cs="Batang"/>
-          <w:color w:val="548DD4" w:themeColor="text2" w:themeTint="99"/>
-          <w:sz w:val="18"/>
-          <w:szCs w:val="18"/>
-        </w:rPr>
-        <w:t xml:space="preserve"> in-silico drug screening method on multiple core processors. </w:t>
-      </w:r>
-      <w:r>
-        <w:rPr>
-          <w:rFonts w:asciiTheme="majorHAnsi" w:eastAsiaTheme="majorHAnsi" w:hAnsiTheme="majorHAnsi" w:cs="Batang"/>
-          <w:color w:val="548DD4" w:themeColor="text2" w:themeTint="99"/>
-          <w:sz w:val="18"/>
-          <w:szCs w:val="18"/>
-        </w:rPr>
-        <w:t xml:space="preserve">McIntosh-Smith et, al. </w:t>
-      </w:r>
-      <w:r>
-        <w:rPr>
-          <w:rFonts w:asciiTheme="majorHAnsi" w:eastAsiaTheme="majorHAnsi" w:hAnsiTheme="majorHAnsi" w:cs="Batang"/>
-          <w:color w:val="548DD4" w:themeColor="text2" w:themeTint="99"/>
-          <w:sz w:val="18"/>
-          <w:szCs w:val="18"/>
-        </w:rPr>
-        <w:t>developed BUDE</w:t>
-      </w:r>
-      <w:r>
-        <w:rPr>
-          <w:rFonts w:asciiTheme="majorHAnsi" w:eastAsiaTheme="majorHAnsi" w:hAnsiTheme="majorHAnsi" w:cs="Batang"/>
-          <w:color w:val="548DD4" w:themeColor="text2" w:themeTint="99"/>
-          <w:sz w:val="18"/>
-          <w:szCs w:val="18"/>
-        </w:rPr>
-        <w:t xml:space="preserve"> (Bristol University Docking Engine)</w:t>
-      </w:r>
-      <w:r>
-        <w:rPr>
-          <w:rFonts w:asciiTheme="majorHAnsi" w:eastAsiaTheme="majorHAnsi" w:hAnsiTheme="majorHAnsi" w:cs="Batang"/>
-          <w:color w:val="548DD4" w:themeColor="text2" w:themeTint="99"/>
-          <w:sz w:val="18"/>
-          <w:szCs w:val="18"/>
-        </w:rPr>
-        <w:t xml:space="preserve">, </w:t>
-      </w:r>
-      <w:r>
-        <w:rPr>
-          <w:rFonts w:asciiTheme="majorHAnsi" w:eastAsiaTheme="majorHAnsi" w:hAnsiTheme="majorHAnsi" w:cs="Batang"/>
-          <w:color w:val="548DD4" w:themeColor="text2" w:themeTint="99"/>
-          <w:sz w:val="18"/>
-          <w:szCs w:val="18"/>
-        </w:rPr>
-        <w:t>a drug discovery tool</w:t>
-      </w:r>
-      <w:r>
-        <w:rPr>
-          <w:rFonts w:asciiTheme="majorHAnsi" w:eastAsiaTheme="majorHAnsi" w:hAnsiTheme="majorHAnsi" w:cs="Batang"/>
-          <w:color w:val="548DD4" w:themeColor="text2" w:themeTint="99"/>
-          <w:sz w:val="18"/>
-          <w:szCs w:val="18"/>
-        </w:rPr>
-        <w:t>, simulating molecular docking</w:t>
-      </w:r>
-      <w:r>
-        <w:rPr>
-          <w:rFonts w:asciiTheme="majorHAnsi" w:eastAsiaTheme="majorHAnsi" w:hAnsiTheme="majorHAnsi" w:cs="Batang"/>
-          <w:color w:val="548DD4" w:themeColor="text2" w:themeTint="99"/>
-          <w:sz w:val="18"/>
-          <w:szCs w:val="18"/>
-        </w:rPr>
-        <w:t>. T</w:t>
-      </w:r>
-      <w:r>
-        <w:rPr>
-          <w:rFonts w:asciiTheme="majorHAnsi" w:eastAsiaTheme="majorHAnsi" w:hAnsiTheme="majorHAnsi" w:cs="Batang"/>
-          <w:color w:val="548DD4" w:themeColor="text2" w:themeTint="99"/>
-          <w:sz w:val="18"/>
-          <w:szCs w:val="18"/>
-        </w:rPr>
-        <w:t>o speed up calculations on powerful processors with multiple cores, BUDE has been adapted to work with OpenCL, a common language for parallel programming</w:t>
-      </w:r>
-      <w:r>
-        <w:rPr>
-          <w:rFonts w:asciiTheme="majorHAnsi" w:eastAsiaTheme="majorHAnsi" w:hAnsiTheme="majorHAnsi" w:cs="Batang"/>
-          <w:color w:val="548DD4" w:themeColor="text2" w:themeTint="99"/>
-          <w:sz w:val="18"/>
-          <w:szCs w:val="18"/>
-        </w:rPr>
-        <w:t xml:space="preserve"> </w:t>
-      </w:r>
-      <w:r>
-        <w:rPr>
-          <w:rFonts w:asciiTheme="majorHAnsi" w:eastAsiaTheme="majorHAnsi" w:hAnsiTheme="majorHAnsi" w:cs="Batang"/>
-          <w:color w:val="548DD4" w:themeColor="text2" w:themeTint="99"/>
-          <w:sz w:val="18"/>
-          <w:szCs w:val="18"/>
-        </w:rPr>
-        <w:t>[</w:t>
+          <w:color w:val="76923C" w:themeColor="accent3" w:themeShade="BF"/>
+          <w:sz w:val="18"/>
+          <w:szCs w:val="18"/>
+        </w:rPr>
+        <w:t xml:space="preserve">) framework presented by </w:t>
+      </w:r>
+      <w:proofErr w:type="spellStart"/>
+      <w:r>
+        <w:rPr>
+          <w:rFonts w:asciiTheme="majorHAnsi" w:eastAsiaTheme="majorHAnsi" w:hAnsiTheme="majorHAnsi" w:cs="Batang"/>
+          <w:color w:val="76923C" w:themeColor="accent3" w:themeShade="BF"/>
+          <w:sz w:val="18"/>
+          <w:szCs w:val="18"/>
+        </w:rPr>
+        <w:t>Berghoff</w:t>
+      </w:r>
+      <w:proofErr w:type="spellEnd"/>
+      <w:r>
+        <w:rPr>
+          <w:rFonts w:asciiTheme="majorHAnsi" w:eastAsiaTheme="majorHAnsi" w:hAnsiTheme="majorHAnsi" w:cs="Batang"/>
+          <w:color w:val="76923C" w:themeColor="accent3" w:themeShade="BF"/>
+          <w:sz w:val="18"/>
+          <w:szCs w:val="18"/>
+        </w:rPr>
+        <w:t xml:space="preserve"> et al. (202</w:t>
+      </w:r>
+      <w:r>
+        <w:rPr>
+          <w:rFonts w:asciiTheme="majorHAnsi" w:eastAsiaTheme="majorHAnsi" w:hAnsiTheme="majorHAnsi" w:cs="Batang"/>
+          <w:color w:val="76923C" w:themeColor="accent3" w:themeShade="BF"/>
+          <w:sz w:val="18"/>
+          <w:szCs w:val="18"/>
+        </w:rPr>
+        <w:t>0</w:t>
+      </w:r>
+      <w:r>
+        <w:rPr>
+          <w:rFonts w:asciiTheme="majorHAnsi" w:eastAsiaTheme="majorHAnsi" w:hAnsiTheme="majorHAnsi" w:cs="Batang"/>
+          <w:color w:val="76923C" w:themeColor="accent3" w:themeShade="BF"/>
+          <w:sz w:val="18"/>
+          <w:szCs w:val="18"/>
+        </w:rPr>
+        <w:t>)</w:t>
+      </w:r>
+      <w:r>
+        <w:rPr>
+          <w:rFonts w:asciiTheme="majorHAnsi" w:eastAsiaTheme="majorHAnsi" w:hAnsiTheme="majorHAnsi" w:cs="Batang"/>
+          <w:color w:val="76923C" w:themeColor="accent3" w:themeShade="BF"/>
+          <w:sz w:val="18"/>
+          <w:szCs w:val="18"/>
+        </w:rPr>
+        <w:t xml:space="preserve"> [</w:t>
       </w:r>
       <w:hyperlink r:id="rId11" w:history="1">
         <w:r>
           <w:rPr>
             <w:rStyle w:val="Hyperlink"/>
             <w:rFonts w:asciiTheme="majorHAnsi" w:eastAsiaTheme="majorHAnsi" w:hAnsiTheme="majorHAnsi" w:cs="Batang"/>
-            <w:color w:val="548DD4" w:themeColor="text2" w:themeTint="99"/>
+            <w:color w:val="0000BF" w:themeColor="hyperlink" w:themeShade="BF"/>
             <w:sz w:val="18"/>
             <w:szCs w:val="18"/>
           </w:rPr>
@@ -1143,7 +1073,7 @@
       <w:r>
         <w:rPr>
           <w:rFonts w:asciiTheme="majorHAnsi" w:eastAsiaTheme="majorHAnsi" w:hAnsiTheme="majorHAnsi" w:cs="Batang"/>
-          <w:color w:val="548DD4" w:themeColor="text2" w:themeTint="99"/>
+          <w:color w:val="76923C" w:themeColor="accent3" w:themeShade="BF"/>
           <w:sz w:val="18"/>
           <w:szCs w:val="18"/>
         </w:rPr>
@@ -1152,34 +1082,52 @@
       <w:r>
         <w:rPr>
           <w:rFonts w:asciiTheme="majorHAnsi" w:eastAsiaTheme="majorHAnsi" w:hAnsiTheme="majorHAnsi" w:cs="Batang"/>
-          <w:color w:val="548DD4" w:themeColor="text2" w:themeTint="99"/>
-          <w:sz w:val="18"/>
-          <w:szCs w:val="18"/>
-        </w:rPr>
-        <w:t>.</w:t>
-      </w:r>
-      <w:r>
-        <w:rPr>
-          <w:rFonts w:asciiTheme="majorHAnsi" w:eastAsiaTheme="majorHAnsi" w:hAnsiTheme="majorHAnsi" w:cs="Batang"/>
-          <w:color w:val="548DD4" w:themeColor="text2" w:themeTint="99"/>
-          <w:sz w:val="18"/>
-          <w:szCs w:val="18"/>
-        </w:rPr>
-        <w:t xml:space="preserve"> As a result, </w:t>
-      </w:r>
-      <w:r>
-        <w:rPr>
-          <w:rFonts w:asciiTheme="majorHAnsi" w:eastAsiaTheme="majorHAnsi" w:hAnsiTheme="majorHAnsi" w:cs="Batang"/>
-          <w:color w:val="548DD4" w:themeColor="text2" w:themeTint="99"/>
-          <w:sz w:val="18"/>
-          <w:szCs w:val="18"/>
-        </w:rPr>
-        <w:t>McIntosh-Smith et, al</w:t>
-      </w:r>
-      <w:r>
-        <w:rPr>
-          <w:rFonts w:asciiTheme="majorHAnsi" w:eastAsiaTheme="majorHAnsi" w:hAnsiTheme="majorHAnsi" w:cs="Batang"/>
-          <w:color w:val="548DD4" w:themeColor="text2" w:themeTint="99"/>
+          <w:color w:val="76923C" w:themeColor="accent3" w:themeShade="BF"/>
+          <w:sz w:val="18"/>
+          <w:szCs w:val="18"/>
+        </w:rPr>
+        <w:t xml:space="preserve"> offers </w:t>
+      </w:r>
+      <w:r>
+        <w:rPr>
+          <w:rFonts w:asciiTheme="majorHAnsi" w:eastAsiaTheme="majorHAnsi" w:hAnsiTheme="majorHAnsi" w:cs="Batang"/>
+          <w:color w:val="76923C" w:themeColor="accent3" w:themeShade="BF"/>
+          <w:sz w:val="18"/>
+          <w:szCs w:val="18"/>
+        </w:rPr>
+        <w:t xml:space="preserve">a </w:t>
+      </w:r>
+      <w:r>
+        <w:rPr>
+          <w:rFonts w:asciiTheme="majorHAnsi" w:eastAsiaTheme="majorHAnsi" w:hAnsiTheme="majorHAnsi" w:cs="Batang"/>
+          <w:color w:val="76923C" w:themeColor="accent3" w:themeShade="BF"/>
+          <w:sz w:val="18"/>
+          <w:szCs w:val="18"/>
+        </w:rPr>
+        <w:t xml:space="preserve">tool for simulating the growth and development of </w:t>
+      </w:r>
+      <w:r>
+        <w:rPr>
+          <w:rFonts w:asciiTheme="majorHAnsi" w:eastAsiaTheme="majorHAnsi" w:hAnsiTheme="majorHAnsi" w:cs="Batang"/>
+          <w:color w:val="76923C" w:themeColor="accent3" w:themeShade="BF"/>
+          <w:sz w:val="18"/>
+          <w:szCs w:val="18"/>
+        </w:rPr>
+        <w:t xml:space="preserve">biological </w:t>
+      </w:r>
+      <w:r>
+        <w:rPr>
+          <w:rFonts w:asciiTheme="majorHAnsi" w:eastAsiaTheme="majorHAnsi" w:hAnsiTheme="majorHAnsi" w:cs="Batang"/>
+          <w:color w:val="76923C" w:themeColor="accent3" w:themeShade="BF"/>
+          <w:sz w:val="18"/>
+          <w:szCs w:val="18"/>
+        </w:rPr>
+        <w:t>tissues</w:t>
+      </w:r>
+      <w:r>
+        <w:rPr>
+          <w:rFonts w:asciiTheme="majorHAnsi" w:eastAsiaTheme="majorHAnsi" w:hAnsiTheme="majorHAnsi" w:cs="Batang"/>
+          <w:color w:val="76923C" w:themeColor="accent3" w:themeShade="BF"/>
           <w:sz w:val="18"/>
           <w:szCs w:val="18"/>
         </w:rPr>
@@ -1188,56 +1136,69 @@
       <w:r>
         <w:rPr>
           <w:rFonts w:asciiTheme="majorHAnsi" w:eastAsiaTheme="majorHAnsi" w:hAnsiTheme="majorHAnsi" w:cs="Batang"/>
-          <w:color w:val="548DD4" w:themeColor="text2" w:themeTint="99"/>
-          <w:sz w:val="18"/>
-          <w:szCs w:val="18"/>
-        </w:rPr>
-        <w:t xml:space="preserve">achieved of 46% </w:t>
-      </w:r>
-      <w:r>
-        <w:rPr>
-          <w:rFonts w:asciiTheme="majorHAnsi" w:eastAsiaTheme="majorHAnsi" w:hAnsiTheme="majorHAnsi" w:cs="Batang"/>
-          <w:color w:val="548DD4" w:themeColor="text2" w:themeTint="99"/>
-          <w:sz w:val="18"/>
-          <w:szCs w:val="18"/>
-        </w:rPr>
-        <w:t>at</w:t>
-      </w:r>
-      <w:r>
-        <w:rPr>
-          <w:rFonts w:asciiTheme="majorHAnsi" w:eastAsiaTheme="majorHAnsi" w:hAnsiTheme="majorHAnsi" w:cs="Batang"/>
-          <w:color w:val="548DD4" w:themeColor="text2" w:themeTint="99"/>
-          <w:sz w:val="18"/>
-          <w:szCs w:val="18"/>
-        </w:rPr>
-        <w:t xml:space="preserve"> peak, or 1.43 TFLOP/s on a single </w:t>
-      </w:r>
-      <w:r>
-        <w:rPr>
-          <w:rFonts w:asciiTheme="majorHAnsi" w:eastAsiaTheme="majorHAnsi" w:hAnsiTheme="majorHAnsi" w:cs="Batang"/>
-          <w:color w:val="548DD4" w:themeColor="text2" w:themeTint="99"/>
-          <w:sz w:val="18"/>
-          <w:szCs w:val="18"/>
-        </w:rPr>
-        <w:t xml:space="preserve">Nvidia </w:t>
-      </w:r>
-      <w:r>
-        <w:rPr>
-          <w:rFonts w:asciiTheme="majorHAnsi" w:eastAsiaTheme="majorHAnsi" w:hAnsiTheme="majorHAnsi" w:cs="Batang"/>
-          <w:color w:val="548DD4" w:themeColor="text2" w:themeTint="99"/>
-          <w:sz w:val="18"/>
-          <w:szCs w:val="18"/>
-        </w:rPr>
-        <w:t>GTX 680</w:t>
-      </w:r>
-      <w:r>
-        <w:rPr>
-          <w:rFonts w:asciiTheme="majorHAnsi" w:eastAsiaTheme="majorHAnsi" w:hAnsiTheme="majorHAnsi" w:cs="Batang"/>
-          <w:color w:val="548DD4" w:themeColor="text2" w:themeTint="99"/>
-          <w:sz w:val="18"/>
-          <w:szCs w:val="18"/>
-        </w:rPr>
-        <w:t>.</w:t>
+          <w:color w:val="76923C" w:themeColor="accent3" w:themeShade="BF"/>
+          <w:sz w:val="18"/>
+          <w:szCs w:val="18"/>
+        </w:rPr>
+        <w:t>The modular</w:t>
+      </w:r>
+      <w:r>
+        <w:rPr>
+          <w:rFonts w:asciiTheme="majorHAnsi" w:eastAsiaTheme="majorHAnsi" w:hAnsiTheme="majorHAnsi" w:cs="Batang"/>
+          <w:color w:val="76923C" w:themeColor="accent3" w:themeShade="BF"/>
+          <w:sz w:val="18"/>
+          <w:szCs w:val="18"/>
+        </w:rPr>
+        <w:t xml:space="preserve"> and parallel</w:t>
+      </w:r>
+      <w:r>
+        <w:rPr>
+          <w:rFonts w:asciiTheme="majorHAnsi" w:eastAsiaTheme="majorHAnsi" w:hAnsiTheme="majorHAnsi" w:cs="Batang"/>
+          <w:color w:val="76923C" w:themeColor="accent3" w:themeShade="BF"/>
+          <w:sz w:val="18"/>
+          <w:szCs w:val="18"/>
+        </w:rPr>
+        <w:t xml:space="preserve"> design of </w:t>
+      </w:r>
+      <w:proofErr w:type="spellStart"/>
+      <w:r>
+        <w:rPr>
+          <w:rFonts w:asciiTheme="majorHAnsi" w:eastAsiaTheme="majorHAnsi" w:hAnsiTheme="majorHAnsi" w:cs="Batang"/>
+          <w:color w:val="76923C" w:themeColor="accent3" w:themeShade="BF"/>
+          <w:sz w:val="18"/>
+          <w:szCs w:val="18"/>
+        </w:rPr>
+        <w:t>CiS</w:t>
+      </w:r>
+      <w:proofErr w:type="spellEnd"/>
+      <w:r>
+        <w:rPr>
+          <w:rFonts w:asciiTheme="majorHAnsi" w:eastAsiaTheme="majorHAnsi" w:hAnsiTheme="majorHAnsi" w:cs="Batang"/>
+          <w:color w:val="76923C" w:themeColor="accent3" w:themeShade="BF"/>
+          <w:sz w:val="18"/>
+          <w:szCs w:val="18"/>
+        </w:rPr>
+        <w:t xml:space="preserve"> allows for flexible configuration of different model assumptions, making it applicable to a wide range of research questions. As demonstrated by the example of a 10003 voxel-sized cancerous tissue simulation at sub-cellular resolution, </w:t>
+      </w:r>
+      <w:proofErr w:type="spellStart"/>
+      <w:r>
+        <w:rPr>
+          <w:rFonts w:asciiTheme="majorHAnsi" w:eastAsiaTheme="majorHAnsi" w:hAnsiTheme="majorHAnsi" w:cs="Batang"/>
+          <w:color w:val="76923C" w:themeColor="accent3" w:themeShade="BF"/>
+          <w:sz w:val="18"/>
+          <w:szCs w:val="18"/>
+        </w:rPr>
+        <w:t>CiS</w:t>
+      </w:r>
+      <w:proofErr w:type="spellEnd"/>
+      <w:r>
+        <w:rPr>
+          <w:rFonts w:asciiTheme="majorHAnsi" w:eastAsiaTheme="majorHAnsi" w:hAnsiTheme="majorHAnsi" w:cs="Batang"/>
+          <w:color w:val="76923C" w:themeColor="accent3" w:themeShade="BF"/>
+          <w:sz w:val="18"/>
+          <w:szCs w:val="18"/>
+        </w:rPr>
+        <w:t xml:space="preserve"> can be used to explore complex biological processes at a high level of detail.</w:t>
       </w:r>
     </w:p>
     <w:p>
@@ -1248,183 +1209,28 @@
         <w:jc w:val="both"/>
         <w:rPr>
           <w:rFonts w:asciiTheme="majorHAnsi" w:eastAsiaTheme="majorHAnsi" w:hAnsiTheme="majorHAnsi" w:cs="Batang"/>
-          <w:color w:val="943634" w:themeColor="accent2" w:themeShade="BF"/>
-          <w:sz w:val="18"/>
-          <w:szCs w:val="18"/>
-        </w:rPr>
-      </w:pPr>
-      <w:r>
-        <w:rPr>
-          <w:rFonts w:asciiTheme="majorHAnsi" w:eastAsiaTheme="majorHAnsi" w:hAnsiTheme="majorHAnsi" w:cs="Batang"/>
-          <w:color w:val="943634" w:themeColor="accent2" w:themeShade="BF"/>
-          <w:sz w:val="18"/>
-          <w:szCs w:val="18"/>
-        </w:rPr>
-        <w:t xml:space="preserve">Barth et, al. developed a </w:t>
-      </w:r>
-      <w:r>
-        <w:rPr>
-          <w:rFonts w:asciiTheme="majorHAnsi" w:eastAsiaTheme="majorHAnsi" w:hAnsiTheme="majorHAnsi" w:cs="Batang"/>
-          <w:color w:val="943634" w:themeColor="accent2" w:themeShade="BF"/>
-          <w:sz w:val="18"/>
-          <w:szCs w:val="18"/>
-        </w:rPr>
-        <w:t>parallelisation</w:t>
-      </w:r>
-      <w:r>
-        <w:rPr>
-          <w:rFonts w:asciiTheme="majorHAnsi" w:eastAsiaTheme="majorHAnsi" w:hAnsiTheme="majorHAnsi" w:cs="Batang"/>
-          <w:color w:val="943634" w:themeColor="accent2" w:themeShade="BF"/>
-          <w:sz w:val="18"/>
-          <w:szCs w:val="18"/>
-        </w:rPr>
-        <w:t xml:space="preserve"> on biochemical simulation of metabolic pathways in </w:t>
-      </w:r>
-      <w:r>
-        <w:rPr>
-          <w:rFonts w:asciiTheme="majorHAnsi" w:eastAsiaTheme="majorHAnsi" w:hAnsiTheme="majorHAnsi" w:cs="Batang"/>
-          <w:color w:val="943634" w:themeColor="accent2" w:themeShade="BF"/>
-          <w:sz w:val="18"/>
-          <w:szCs w:val="18"/>
-        </w:rPr>
-        <w:t xml:space="preserve">their </w:t>
-      </w:r>
-      <w:proofErr w:type="gramStart"/>
-      <w:r>
-        <w:rPr>
-          <w:rFonts w:asciiTheme="majorHAnsi" w:eastAsiaTheme="majorHAnsi" w:hAnsiTheme="majorHAnsi" w:cs="Batang"/>
-          <w:color w:val="943634" w:themeColor="accent2" w:themeShade="BF"/>
-          <w:sz w:val="18"/>
-          <w:szCs w:val="18"/>
-        </w:rPr>
-        <w:t>high level</w:t>
-      </w:r>
-      <w:proofErr w:type="gramEnd"/>
-      <w:r>
-        <w:rPr>
-          <w:rFonts w:asciiTheme="majorHAnsi" w:eastAsiaTheme="majorHAnsi" w:hAnsiTheme="majorHAnsi" w:cs="Batang"/>
-          <w:color w:val="943634" w:themeColor="accent2" w:themeShade="BF"/>
-          <w:sz w:val="18"/>
-          <w:szCs w:val="18"/>
-        </w:rPr>
-        <w:t xml:space="preserve"> computational</w:t>
-      </w:r>
-      <w:r>
-        <w:rPr>
-          <w:rFonts w:asciiTheme="majorHAnsi" w:eastAsiaTheme="majorHAnsi" w:hAnsiTheme="majorHAnsi" w:cs="Batang"/>
-          <w:color w:val="943634" w:themeColor="accent2" w:themeShade="BF"/>
-          <w:sz w:val="18"/>
-          <w:szCs w:val="18"/>
-        </w:rPr>
-        <w:t xml:space="preserve"> simulation</w:t>
-      </w:r>
-      <w:r>
-        <w:rPr>
-          <w:rFonts w:asciiTheme="majorHAnsi" w:eastAsiaTheme="majorHAnsi" w:hAnsiTheme="majorHAnsi" w:cs="Batang"/>
-          <w:color w:val="943634" w:themeColor="accent2" w:themeShade="BF"/>
-          <w:sz w:val="18"/>
-          <w:szCs w:val="18"/>
-        </w:rPr>
-        <w:t>.</w:t>
-      </w:r>
-      <w:r>
-        <w:rPr>
-          <w:rFonts w:asciiTheme="majorHAnsi" w:eastAsiaTheme="majorHAnsi" w:hAnsiTheme="majorHAnsi" w:cs="Batang"/>
-          <w:color w:val="943634" w:themeColor="accent2" w:themeShade="BF"/>
-          <w:sz w:val="18"/>
-          <w:szCs w:val="18"/>
-        </w:rPr>
-        <w:t xml:space="preserve"> </w:t>
-      </w:r>
-      <w:r>
-        <w:rPr>
-          <w:rFonts w:asciiTheme="majorHAnsi" w:eastAsiaTheme="majorHAnsi" w:hAnsiTheme="majorHAnsi" w:cs="Batang"/>
-          <w:color w:val="943634" w:themeColor="accent2" w:themeShade="BF"/>
-          <w:sz w:val="18"/>
-          <w:szCs w:val="18"/>
-        </w:rPr>
-        <w:t xml:space="preserve">This method allows </w:t>
-      </w:r>
-      <w:r>
-        <w:rPr>
-          <w:rFonts w:asciiTheme="majorHAnsi" w:eastAsiaTheme="majorHAnsi" w:hAnsiTheme="majorHAnsi" w:cs="Batang"/>
-          <w:color w:val="943634" w:themeColor="accent2" w:themeShade="BF"/>
-          <w:sz w:val="18"/>
-          <w:szCs w:val="18"/>
-        </w:rPr>
-        <w:t>Barth et, al.</w:t>
-      </w:r>
-      <w:r>
-        <w:rPr>
-          <w:rFonts w:asciiTheme="majorHAnsi" w:eastAsiaTheme="majorHAnsi" w:hAnsiTheme="majorHAnsi" w:cs="Batang"/>
-          <w:color w:val="943634" w:themeColor="accent2" w:themeShade="BF"/>
-          <w:sz w:val="18"/>
-          <w:szCs w:val="18"/>
-        </w:rPr>
-        <w:t xml:space="preserve"> </w:t>
-      </w:r>
-      <w:r>
-        <w:rPr>
-          <w:rFonts w:asciiTheme="majorHAnsi" w:eastAsiaTheme="majorHAnsi" w:hAnsiTheme="majorHAnsi" w:cs="Batang"/>
-          <w:color w:val="943634" w:themeColor="accent2" w:themeShade="BF"/>
-          <w:sz w:val="18"/>
-          <w:szCs w:val="18"/>
-        </w:rPr>
-        <w:t>to run simulations with more complex models, featuring a greater number of chemicals and reactions</w:t>
-      </w:r>
-      <w:r>
-        <w:rPr>
-          <w:rFonts w:asciiTheme="majorHAnsi" w:eastAsiaTheme="majorHAnsi" w:hAnsiTheme="majorHAnsi" w:cs="Batang"/>
-          <w:color w:val="943634" w:themeColor="accent2" w:themeShade="BF"/>
-          <w:sz w:val="18"/>
-          <w:szCs w:val="18"/>
-        </w:rPr>
-        <w:t xml:space="preserve">. Hence </w:t>
-      </w:r>
-      <w:r>
-        <w:rPr>
-          <w:rFonts w:asciiTheme="majorHAnsi" w:eastAsiaTheme="majorHAnsi" w:hAnsiTheme="majorHAnsi" w:cs="Batang"/>
-          <w:color w:val="943634" w:themeColor="accent2" w:themeShade="BF"/>
-          <w:sz w:val="18"/>
-          <w:szCs w:val="18"/>
-        </w:rPr>
-        <w:t>Barth et, al.</w:t>
-      </w:r>
-      <w:r>
-        <w:rPr>
-          <w:rFonts w:asciiTheme="majorHAnsi" w:eastAsiaTheme="majorHAnsi" w:hAnsiTheme="majorHAnsi" w:cs="Batang"/>
-          <w:color w:val="943634" w:themeColor="accent2" w:themeShade="BF"/>
-          <w:sz w:val="18"/>
-          <w:szCs w:val="18"/>
-        </w:rPr>
-        <w:t xml:space="preserve"> can achieve more </w:t>
-      </w:r>
-      <w:r>
-        <w:rPr>
-          <w:rFonts w:asciiTheme="majorHAnsi" w:eastAsiaTheme="majorHAnsi" w:hAnsiTheme="majorHAnsi" w:cs="Batang"/>
-          <w:color w:val="943634" w:themeColor="accent2" w:themeShade="BF"/>
-          <w:sz w:val="18"/>
-          <w:szCs w:val="18"/>
-        </w:rPr>
-        <w:t xml:space="preserve">realistic, </w:t>
-      </w:r>
-      <w:r>
-        <w:rPr>
-          <w:rFonts w:asciiTheme="majorHAnsi" w:eastAsiaTheme="majorHAnsi" w:hAnsiTheme="majorHAnsi" w:cs="Batang"/>
-          <w:color w:val="943634" w:themeColor="accent2" w:themeShade="BF"/>
-          <w:sz w:val="18"/>
-          <w:szCs w:val="18"/>
-        </w:rPr>
-        <w:t>lifelike outcomes while using less computing time</w:t>
-      </w:r>
-      <w:r>
-        <w:rPr>
-          <w:rFonts w:asciiTheme="majorHAnsi" w:eastAsiaTheme="majorHAnsi" w:hAnsiTheme="majorHAnsi" w:cs="Batang"/>
-          <w:color w:val="943634" w:themeColor="accent2" w:themeShade="BF"/>
-          <w:sz w:val="18"/>
-          <w:szCs w:val="18"/>
-        </w:rPr>
-        <w:t xml:space="preserve"> [</w:t>
+          <w:color w:val="E36C0A" w:themeColor="accent6" w:themeShade="BF"/>
+          <w:sz w:val="18"/>
+          <w:szCs w:val="18"/>
+        </w:rPr>
+      </w:pPr>
+      <w:r>
+        <w:rPr>
+          <w:rFonts w:asciiTheme="majorHAnsi" w:eastAsiaTheme="majorHAnsi" w:hAnsiTheme="majorHAnsi" w:cs="Batang"/>
+          <w:color w:val="E36C0A" w:themeColor="accent6" w:themeShade="BF"/>
+          <w:sz w:val="18"/>
+          <w:szCs w:val="18"/>
+        </w:rPr>
+        <w:t xml:space="preserve">Utilisation of GPU in </w:t>
+      </w:r>
+      <w:r>
+        <w:rPr>
+          <w:rFonts w:asciiTheme="majorHAnsi" w:eastAsiaTheme="majorHAnsi" w:hAnsiTheme="majorHAnsi" w:cs="Batang"/>
+          <w:color w:val="E36C0A" w:themeColor="accent6" w:themeShade="BF"/>
+          <w:sz w:val="18"/>
+          <w:szCs w:val="18"/>
+        </w:rPr>
+        <w:t>biological cell computing has been explored in previous researches. One of them is from Miguel, et al [</w:t>
       </w:r>
       <w:hyperlink r:id="rId12" w:history="1">
         <w:r>
@@ -1441,10 +1247,444 @@
       <w:r>
         <w:rPr>
           <w:rFonts w:asciiTheme="majorHAnsi" w:eastAsiaTheme="majorHAnsi" w:hAnsiTheme="majorHAnsi" w:cs="Batang"/>
+          <w:color w:val="E36C0A" w:themeColor="accent6" w:themeShade="BF"/>
+          <w:sz w:val="18"/>
+          <w:szCs w:val="18"/>
+        </w:rPr>
+        <w:t>] in 2020. Miguel, et al. explored an adaptive parallel simulator to solve performance loss in massive parallel membrane computing</w:t>
+      </w:r>
+      <w:r>
+        <w:rPr>
+          <w:rFonts w:asciiTheme="majorHAnsi" w:eastAsiaTheme="majorHAnsi" w:hAnsiTheme="majorHAnsi" w:cs="Batang"/>
+          <w:color w:val="E36C0A" w:themeColor="accent6" w:themeShade="BF"/>
+          <w:sz w:val="18"/>
+          <w:szCs w:val="18"/>
+        </w:rPr>
+        <w:t xml:space="preserve"> devices known as membrane systems or P systems. </w:t>
+      </w:r>
+      <w:r>
+        <w:rPr>
+          <w:rFonts w:asciiTheme="majorHAnsi" w:eastAsiaTheme="majorHAnsi" w:hAnsiTheme="majorHAnsi" w:cs="Batang"/>
+          <w:color w:val="E36C0A" w:themeColor="accent6" w:themeShade="BF"/>
+          <w:sz w:val="18"/>
+          <w:szCs w:val="18"/>
+        </w:rPr>
+        <w:t>The paper demonstrates the effectiveness of this approach by extending an existing simulator for Population Dynamics P systems</w:t>
+      </w:r>
+      <w:r>
+        <w:rPr>
+          <w:rFonts w:asciiTheme="majorHAnsi" w:eastAsiaTheme="majorHAnsi" w:hAnsiTheme="majorHAnsi" w:cs="Batang"/>
+          <w:color w:val="E36C0A" w:themeColor="accent6" w:themeShade="BF"/>
+          <w:sz w:val="18"/>
+          <w:szCs w:val="18"/>
+        </w:rPr>
+        <w:t xml:space="preserve">. </w:t>
+      </w:r>
+      <w:r>
+        <w:rPr>
+          <w:rFonts w:asciiTheme="majorHAnsi" w:eastAsiaTheme="majorHAnsi" w:hAnsiTheme="majorHAnsi" w:cs="Batang"/>
+          <w:color w:val="E36C0A" w:themeColor="accent6" w:themeShade="BF"/>
+          <w:sz w:val="18"/>
+          <w:szCs w:val="18"/>
+        </w:rPr>
+        <w:t xml:space="preserve">Experimental results show that this adaptive simulation can significantly improve performance, </w:t>
+      </w:r>
+      <w:r>
+        <w:rPr>
+          <w:rFonts w:asciiTheme="majorHAnsi" w:eastAsiaTheme="majorHAnsi" w:hAnsiTheme="majorHAnsi" w:cs="Batang"/>
+          <w:color w:val="E36C0A" w:themeColor="accent6" w:themeShade="BF"/>
+          <w:sz w:val="18"/>
+          <w:szCs w:val="18"/>
+        </w:rPr>
+        <w:t xml:space="preserve">up to 2.5x </w:t>
+      </w:r>
+      <w:r>
+        <w:rPr>
+          <w:rFonts w:asciiTheme="majorHAnsi" w:eastAsiaTheme="majorHAnsi" w:hAnsiTheme="majorHAnsi" w:cs="Batang"/>
+          <w:color w:val="E36C0A" w:themeColor="accent6" w:themeShade="BF"/>
+          <w:sz w:val="18"/>
+          <w:szCs w:val="18"/>
+        </w:rPr>
+        <w:t>on both GPUs and multicore processors.</w:t>
+      </w:r>
+    </w:p>
+    <w:p>
+      <w:pPr>
+        <w:adjustRightInd w:val="0"/>
+        <w:spacing w:line="240" w:lineRule="exact"/>
+        <w:ind w:firstLineChars="50" w:firstLine="90"/>
+        <w:jc w:val="both"/>
+        <w:rPr>
+          <w:rFonts w:asciiTheme="majorHAnsi" w:eastAsiaTheme="majorHAnsi" w:hAnsiTheme="majorHAnsi" w:cs="Batang"/>
+          <w:color w:val="548DD4" w:themeColor="text2" w:themeTint="99"/>
+          <w:sz w:val="18"/>
+          <w:szCs w:val="18"/>
+        </w:rPr>
+      </w:pPr>
+      <w:r>
+        <w:rPr>
+          <w:rFonts w:asciiTheme="majorHAnsi" w:eastAsiaTheme="majorHAnsi" w:hAnsiTheme="majorHAnsi" w:cs="Batang"/>
+          <w:color w:val="548DD4" w:themeColor="text2" w:themeTint="99"/>
+          <w:sz w:val="18"/>
+          <w:szCs w:val="18"/>
+        </w:rPr>
+        <w:t>Related to drug toxicity and discovery, o</w:t>
+      </w:r>
+      <w:r>
+        <w:rPr>
+          <w:rFonts w:asciiTheme="majorHAnsi" w:eastAsiaTheme="majorHAnsi" w:hAnsiTheme="majorHAnsi" w:cs="Batang"/>
+          <w:color w:val="548DD4" w:themeColor="text2" w:themeTint="99"/>
+          <w:sz w:val="18"/>
+          <w:szCs w:val="18"/>
+        </w:rPr>
+        <w:t xml:space="preserve">ther researchers tried to approach and optimise drug development process using </w:t>
+      </w:r>
+      <w:r>
+        <w:rPr>
+          <w:rFonts w:asciiTheme="majorHAnsi" w:eastAsiaTheme="majorHAnsi" w:hAnsiTheme="majorHAnsi" w:cs="Batang"/>
+          <w:color w:val="548DD4" w:themeColor="text2" w:themeTint="99"/>
+          <w:sz w:val="18"/>
+          <w:szCs w:val="18"/>
+        </w:rPr>
+        <w:t>parallel computing approach as well.</w:t>
+      </w:r>
+      <w:r>
+        <w:rPr>
+          <w:rFonts w:asciiTheme="majorHAnsi" w:eastAsiaTheme="majorHAnsi" w:hAnsiTheme="majorHAnsi" w:cs="Batang"/>
+          <w:color w:val="548DD4" w:themeColor="text2" w:themeTint="99"/>
+          <w:sz w:val="18"/>
+          <w:szCs w:val="18"/>
+        </w:rPr>
+        <w:t xml:space="preserve"> </w:t>
+      </w:r>
+      <w:r>
+        <w:rPr>
+          <w:rFonts w:asciiTheme="majorHAnsi" w:eastAsiaTheme="majorHAnsi" w:hAnsiTheme="majorHAnsi" w:cs="Batang"/>
+          <w:color w:val="548DD4" w:themeColor="text2" w:themeTint="99"/>
+          <w:sz w:val="18"/>
+          <w:szCs w:val="18"/>
+        </w:rPr>
+        <w:t>Previously</w:t>
+      </w:r>
+      <w:r>
+        <w:rPr>
+          <w:rFonts w:asciiTheme="majorHAnsi" w:eastAsiaTheme="majorHAnsi" w:hAnsiTheme="majorHAnsi" w:cs="Batang"/>
+          <w:color w:val="548DD4" w:themeColor="text2" w:themeTint="99"/>
+          <w:sz w:val="18"/>
+          <w:szCs w:val="18"/>
+        </w:rPr>
+        <w:t>,</w:t>
+      </w:r>
+      <w:r>
+        <w:rPr>
+          <w:rFonts w:asciiTheme="majorHAnsi" w:eastAsiaTheme="majorHAnsi" w:hAnsiTheme="majorHAnsi" w:cs="Batang"/>
+          <w:color w:val="548DD4" w:themeColor="text2" w:themeTint="99"/>
+          <w:sz w:val="18"/>
+          <w:szCs w:val="18"/>
+        </w:rPr>
+        <w:t xml:space="preserve"> McIntosh</w:t>
+      </w:r>
+      <w:r>
+        <w:rPr>
+          <w:rFonts w:asciiTheme="majorHAnsi" w:eastAsiaTheme="majorHAnsi" w:hAnsiTheme="majorHAnsi" w:cs="Batang"/>
+          <w:color w:val="548DD4" w:themeColor="text2" w:themeTint="99"/>
+          <w:sz w:val="18"/>
+          <w:szCs w:val="18"/>
+        </w:rPr>
+        <w:t xml:space="preserve">-Smith et, al. developed </w:t>
+      </w:r>
+      <w:proofErr w:type="spellStart"/>
+      <w:r>
+        <w:rPr>
+          <w:rFonts w:asciiTheme="majorHAnsi" w:eastAsiaTheme="majorHAnsi" w:hAnsiTheme="majorHAnsi" w:cs="Batang"/>
+          <w:color w:val="548DD4" w:themeColor="text2" w:themeTint="99"/>
+          <w:sz w:val="18"/>
+          <w:szCs w:val="18"/>
+        </w:rPr>
+        <w:t>a</w:t>
+      </w:r>
+      <w:proofErr w:type="spellEnd"/>
+      <w:r>
+        <w:rPr>
+          <w:rFonts w:asciiTheme="majorHAnsi" w:eastAsiaTheme="majorHAnsi" w:hAnsiTheme="majorHAnsi" w:cs="Batang"/>
+          <w:color w:val="548DD4" w:themeColor="text2" w:themeTint="99"/>
+          <w:sz w:val="18"/>
+          <w:szCs w:val="18"/>
+        </w:rPr>
+        <w:t xml:space="preserve"> in-silico drug screening method on multiple core processors. McIntosh-Smith et, al. developed BUDE</w:t>
+      </w:r>
+      <w:r>
+        <w:rPr>
+          <w:rFonts w:asciiTheme="majorHAnsi" w:eastAsiaTheme="majorHAnsi" w:hAnsiTheme="majorHAnsi" w:cs="Batang"/>
+          <w:color w:val="548DD4" w:themeColor="text2" w:themeTint="99"/>
+          <w:sz w:val="18"/>
+          <w:szCs w:val="18"/>
+        </w:rPr>
+        <w:t xml:space="preserve"> (Bristol University Docking Engine)</w:t>
+      </w:r>
+      <w:r>
+        <w:rPr>
+          <w:rFonts w:asciiTheme="majorHAnsi" w:eastAsiaTheme="majorHAnsi" w:hAnsiTheme="majorHAnsi" w:cs="Batang"/>
+          <w:color w:val="548DD4" w:themeColor="text2" w:themeTint="99"/>
+          <w:sz w:val="18"/>
+          <w:szCs w:val="18"/>
+        </w:rPr>
+        <w:t>, a drug discovery tool</w:t>
+      </w:r>
+      <w:r>
+        <w:rPr>
+          <w:rFonts w:asciiTheme="majorHAnsi" w:eastAsiaTheme="majorHAnsi" w:hAnsiTheme="majorHAnsi" w:cs="Batang"/>
+          <w:color w:val="548DD4" w:themeColor="text2" w:themeTint="99"/>
+          <w:sz w:val="18"/>
+          <w:szCs w:val="18"/>
+        </w:rPr>
+        <w:t>, simulating molecular docking</w:t>
+      </w:r>
+      <w:r>
+        <w:rPr>
+          <w:rFonts w:asciiTheme="majorHAnsi" w:eastAsiaTheme="majorHAnsi" w:hAnsiTheme="majorHAnsi" w:cs="Batang"/>
+          <w:color w:val="548DD4" w:themeColor="text2" w:themeTint="99"/>
+          <w:sz w:val="18"/>
+          <w:szCs w:val="18"/>
+        </w:rPr>
+        <w:t>. To speed up calculations on powerful processors with multiple cores, BUDE has been adapted to work with OpenCL, a common language for parallel programming</w:t>
+      </w:r>
+      <w:r>
+        <w:rPr>
+          <w:rFonts w:asciiTheme="majorHAnsi" w:eastAsiaTheme="majorHAnsi" w:hAnsiTheme="majorHAnsi" w:cs="Batang"/>
+          <w:color w:val="548DD4" w:themeColor="text2" w:themeTint="99"/>
+          <w:sz w:val="18"/>
+          <w:szCs w:val="18"/>
+        </w:rPr>
+        <w:t xml:space="preserve"> </w:t>
+      </w:r>
+      <w:r>
+        <w:rPr>
+          <w:rFonts w:asciiTheme="majorHAnsi" w:eastAsiaTheme="majorHAnsi" w:hAnsiTheme="majorHAnsi" w:cs="Batang"/>
+          <w:color w:val="548DD4" w:themeColor="text2" w:themeTint="99"/>
+          <w:sz w:val="18"/>
+          <w:szCs w:val="18"/>
+        </w:rPr>
+        <w:t>[</w:t>
+      </w:r>
+      <w:hyperlink r:id="rId13" w:history="1">
+        <w:r>
+          <w:rPr>
+            <w:rStyle w:val="Hyperlink"/>
+            <w:rFonts w:asciiTheme="majorHAnsi" w:eastAsiaTheme="majorHAnsi" w:hAnsiTheme="majorHAnsi" w:cs="Batang"/>
+            <w:color w:val="548DD4" w:themeColor="text2" w:themeTint="99"/>
+            <w:sz w:val="18"/>
+            <w:szCs w:val="18"/>
+          </w:rPr>
+          <w:t>cite</w:t>
+        </w:r>
+      </w:hyperlink>
+      <w:r>
+        <w:rPr>
+          <w:rFonts w:asciiTheme="majorHAnsi" w:eastAsiaTheme="majorHAnsi" w:hAnsiTheme="majorHAnsi" w:cs="Batang"/>
+          <w:color w:val="548DD4" w:themeColor="text2" w:themeTint="99"/>
+          <w:sz w:val="18"/>
+          <w:szCs w:val="18"/>
+        </w:rPr>
+        <w:t>].</w:t>
+      </w:r>
+      <w:r>
+        <w:rPr>
+          <w:rFonts w:asciiTheme="majorHAnsi" w:eastAsiaTheme="majorHAnsi" w:hAnsiTheme="majorHAnsi" w:cs="Batang"/>
+          <w:color w:val="548DD4" w:themeColor="text2" w:themeTint="99"/>
+          <w:sz w:val="18"/>
+          <w:szCs w:val="18"/>
+        </w:rPr>
+        <w:t xml:space="preserve"> As a result, McIntosh-Smith et, al. achieved of 46% at peak, or 1.43 TFLOP/s on a single Nvidia GTX 680.</w:t>
+      </w:r>
+    </w:p>
+    <w:p>
+      <w:pPr>
+        <w:adjustRightInd w:val="0"/>
+        <w:spacing w:line="240" w:lineRule="exact"/>
+        <w:ind w:firstLineChars="50" w:firstLine="90"/>
+        <w:jc w:val="both"/>
+        <w:rPr>
+          <w:rFonts w:asciiTheme="majorHAnsi" w:eastAsiaTheme="majorHAnsi" w:hAnsiTheme="majorHAnsi" w:cs="Batang"/>
           <w:color w:val="943634" w:themeColor="accent2" w:themeShade="BF"/>
           <w:sz w:val="18"/>
           <w:szCs w:val="18"/>
         </w:rPr>
+      </w:pPr>
+      <w:r>
+        <w:rPr>
+          <w:rFonts w:asciiTheme="majorHAnsi" w:eastAsiaTheme="majorHAnsi" w:hAnsiTheme="majorHAnsi" w:cs="Batang"/>
+          <w:color w:val="943634" w:themeColor="accent2" w:themeShade="BF"/>
+          <w:sz w:val="18"/>
+          <w:szCs w:val="18"/>
+        </w:rPr>
+        <w:t xml:space="preserve">Barth et, al. developed a parallelisation on biochemical simulation of metabolic pathways in </w:t>
+      </w:r>
+      <w:r>
+        <w:rPr>
+          <w:rFonts w:asciiTheme="majorHAnsi" w:eastAsiaTheme="majorHAnsi" w:hAnsiTheme="majorHAnsi" w:cs="Batang"/>
+          <w:color w:val="943634" w:themeColor="accent2" w:themeShade="BF"/>
+          <w:sz w:val="18"/>
+          <w:szCs w:val="18"/>
+        </w:rPr>
+        <w:t xml:space="preserve">their </w:t>
+      </w:r>
+      <w:proofErr w:type="gramStart"/>
+      <w:r>
+        <w:rPr>
+          <w:rFonts w:asciiTheme="majorHAnsi" w:eastAsiaTheme="majorHAnsi" w:hAnsiTheme="majorHAnsi" w:cs="Batang"/>
+          <w:color w:val="943634" w:themeColor="accent2" w:themeShade="BF"/>
+          <w:sz w:val="18"/>
+          <w:szCs w:val="18"/>
+        </w:rPr>
+        <w:t>high level</w:t>
+      </w:r>
+      <w:proofErr w:type="gramEnd"/>
+      <w:r>
+        <w:rPr>
+          <w:rFonts w:asciiTheme="majorHAnsi" w:eastAsiaTheme="majorHAnsi" w:hAnsiTheme="majorHAnsi" w:cs="Batang"/>
+          <w:color w:val="943634" w:themeColor="accent2" w:themeShade="BF"/>
+          <w:sz w:val="18"/>
+          <w:szCs w:val="18"/>
+        </w:rPr>
+        <w:t xml:space="preserve"> computational</w:t>
+      </w:r>
+      <w:r>
+        <w:rPr>
+          <w:rFonts w:asciiTheme="majorHAnsi" w:eastAsiaTheme="majorHAnsi" w:hAnsiTheme="majorHAnsi" w:cs="Batang"/>
+          <w:color w:val="943634" w:themeColor="accent2" w:themeShade="BF"/>
+          <w:sz w:val="18"/>
+          <w:szCs w:val="18"/>
+        </w:rPr>
+        <w:t xml:space="preserve"> simulation</w:t>
+      </w:r>
+      <w:r>
+        <w:rPr>
+          <w:rFonts w:asciiTheme="majorHAnsi" w:eastAsiaTheme="majorHAnsi" w:hAnsiTheme="majorHAnsi" w:cs="Batang"/>
+          <w:color w:val="943634" w:themeColor="accent2" w:themeShade="BF"/>
+          <w:sz w:val="18"/>
+          <w:szCs w:val="18"/>
+        </w:rPr>
+        <w:t>.</w:t>
+      </w:r>
+      <w:r>
+        <w:rPr>
+          <w:rFonts w:asciiTheme="majorHAnsi" w:eastAsiaTheme="majorHAnsi" w:hAnsiTheme="majorHAnsi" w:cs="Batang"/>
+          <w:color w:val="943634" w:themeColor="accent2" w:themeShade="BF"/>
+          <w:sz w:val="18"/>
+          <w:szCs w:val="18"/>
+        </w:rPr>
+        <w:t xml:space="preserve"> </w:t>
+      </w:r>
+      <w:r>
+        <w:rPr>
+          <w:rFonts w:asciiTheme="majorHAnsi" w:eastAsiaTheme="majorHAnsi" w:hAnsiTheme="majorHAnsi" w:cs="Batang"/>
+          <w:color w:val="943634" w:themeColor="accent2" w:themeShade="BF"/>
+          <w:sz w:val="18"/>
+          <w:szCs w:val="18"/>
+        </w:rPr>
+        <w:t xml:space="preserve">This method allows </w:t>
+      </w:r>
+      <w:r>
+        <w:rPr>
+          <w:rFonts w:asciiTheme="majorHAnsi" w:eastAsiaTheme="majorHAnsi" w:hAnsiTheme="majorHAnsi" w:cs="Batang"/>
+          <w:color w:val="943634" w:themeColor="accent2" w:themeShade="BF"/>
+          <w:sz w:val="18"/>
+          <w:szCs w:val="18"/>
+        </w:rPr>
+        <w:t xml:space="preserve">Barth et, al. </w:t>
+      </w:r>
+      <w:r>
+        <w:rPr>
+          <w:rFonts w:asciiTheme="majorHAnsi" w:eastAsiaTheme="majorHAnsi" w:hAnsiTheme="majorHAnsi" w:cs="Batang"/>
+          <w:color w:val="943634" w:themeColor="accent2" w:themeShade="BF"/>
+          <w:sz w:val="18"/>
+          <w:szCs w:val="18"/>
+        </w:rPr>
+        <w:t>to run simulations with more complex models, featuring a greater number of chemicals and reactions</w:t>
+      </w:r>
+      <w:r>
+        <w:rPr>
+          <w:rFonts w:asciiTheme="majorHAnsi" w:eastAsiaTheme="majorHAnsi" w:hAnsiTheme="majorHAnsi" w:cs="Batang"/>
+          <w:color w:val="943634" w:themeColor="accent2" w:themeShade="BF"/>
+          <w:sz w:val="18"/>
+          <w:szCs w:val="18"/>
+        </w:rPr>
+        <w:t>. Hence</w:t>
+      </w:r>
+      <w:r>
+        <w:rPr>
+          <w:rFonts w:asciiTheme="majorHAnsi" w:eastAsiaTheme="majorHAnsi" w:hAnsiTheme="majorHAnsi" w:cs="Batang"/>
+          <w:color w:val="943634" w:themeColor="accent2" w:themeShade="BF"/>
+          <w:sz w:val="18"/>
+          <w:szCs w:val="18"/>
+        </w:rPr>
+        <w:t>,</w:t>
+      </w:r>
+      <w:r>
+        <w:rPr>
+          <w:rFonts w:asciiTheme="majorHAnsi" w:eastAsiaTheme="majorHAnsi" w:hAnsiTheme="majorHAnsi" w:cs="Batang"/>
+          <w:color w:val="943634" w:themeColor="accent2" w:themeShade="BF"/>
+          <w:sz w:val="18"/>
+          <w:szCs w:val="18"/>
+        </w:rPr>
+        <w:t xml:space="preserve"> Barth et, al.</w:t>
+      </w:r>
+      <w:r>
+        <w:rPr>
+          <w:rFonts w:asciiTheme="majorHAnsi" w:eastAsiaTheme="majorHAnsi" w:hAnsiTheme="majorHAnsi" w:cs="Batang"/>
+          <w:color w:val="943634" w:themeColor="accent2" w:themeShade="BF"/>
+          <w:sz w:val="18"/>
+          <w:szCs w:val="18"/>
+        </w:rPr>
+        <w:t xml:space="preserve"> can achieve more </w:t>
+      </w:r>
+      <w:r>
+        <w:rPr>
+          <w:rFonts w:asciiTheme="majorHAnsi" w:eastAsiaTheme="majorHAnsi" w:hAnsiTheme="majorHAnsi" w:cs="Batang"/>
+          <w:color w:val="943634" w:themeColor="accent2" w:themeShade="BF"/>
+          <w:sz w:val="18"/>
+          <w:szCs w:val="18"/>
+        </w:rPr>
+        <w:t xml:space="preserve">realistic, </w:t>
+      </w:r>
+      <w:r>
+        <w:rPr>
+          <w:rFonts w:asciiTheme="majorHAnsi" w:eastAsiaTheme="majorHAnsi" w:hAnsiTheme="majorHAnsi" w:cs="Batang"/>
+          <w:color w:val="943634" w:themeColor="accent2" w:themeShade="BF"/>
+          <w:sz w:val="18"/>
+          <w:szCs w:val="18"/>
+        </w:rPr>
+        <w:t>lifelike outcomes while using less computing time</w:t>
+      </w:r>
+      <w:r>
+        <w:rPr>
+          <w:rFonts w:asciiTheme="majorHAnsi" w:eastAsiaTheme="majorHAnsi" w:hAnsiTheme="majorHAnsi" w:cs="Batang"/>
+          <w:color w:val="943634" w:themeColor="accent2" w:themeShade="BF"/>
+          <w:sz w:val="18"/>
+          <w:szCs w:val="18"/>
+        </w:rPr>
+        <w:t xml:space="preserve"> [</w:t>
+      </w:r>
+      <w:hyperlink r:id="rId14" w:history="1">
+        <w:r>
+          <w:rPr>
+            <w:rStyle w:val="Hyperlink"/>
+            <w:rFonts w:asciiTheme="majorHAnsi" w:eastAsiaTheme="majorHAnsi" w:hAnsiTheme="majorHAnsi" w:cs="Batang"/>
+            <w:color w:val="0000BF" w:themeColor="hyperlink" w:themeShade="BF"/>
+            <w:sz w:val="18"/>
+            <w:szCs w:val="18"/>
+          </w:rPr>
+          <w:t>cite</w:t>
+        </w:r>
+      </w:hyperlink>
+      <w:r>
+        <w:rPr>
+          <w:rFonts w:asciiTheme="majorHAnsi" w:eastAsiaTheme="majorHAnsi" w:hAnsiTheme="majorHAnsi" w:cs="Batang"/>
+          <w:color w:val="943634" w:themeColor="accent2" w:themeShade="BF"/>
+          <w:sz w:val="18"/>
+          <w:szCs w:val="18"/>
+        </w:rPr>
         <w:t>]</w:t>
       </w:r>
       <w:r>
@@ -1456,6 +1696,20 @@
         </w:rPr>
         <w:t>.</w:t>
       </w:r>
+    </w:p>
+    <w:p>
+      <w:pPr>
+        <w:adjustRightInd w:val="0"/>
+        <w:spacing w:line="240" w:lineRule="exact"/>
+        <w:ind w:firstLineChars="50" w:firstLine="90"/>
+        <w:jc w:val="both"/>
+        <w:rPr>
+          <w:rFonts w:asciiTheme="majorHAnsi" w:eastAsiaTheme="majorHAnsi" w:hAnsiTheme="majorHAnsi" w:cs="Batang"/>
+          <w:color w:val="943634" w:themeColor="accent2" w:themeShade="BF"/>
+          <w:sz w:val="18"/>
+          <w:szCs w:val="18"/>
+        </w:rPr>
+      </w:pPr>
     </w:p>
     <w:p>
       <w:pPr>
@@ -1908,7 +2162,17 @@
           <w:sz w:val="18"/>
           <w:szCs w:val="18"/>
         </w:rPr>
-        <w:t xml:space="preserve"> valuable for future drug discovery efforts.</w:t>
+        <w:t xml:space="preserve"> </w:t>
+      </w:r>
+      <w:r>
+        <w:rPr>
+          <w:rFonts w:asciiTheme="minorHAnsi" w:eastAsiaTheme="minorHAnsi" w:hAnsiTheme="minorHAnsi"/>
+          <w:bCs/>
+          <w:sz w:val="18"/>
+          <w:szCs w:val="18"/>
+        </w:rPr>
+        <w:lastRenderedPageBreak/>
+        <w:t>valuable for future drug discovery efforts.</w:t>
       </w:r>
       <w:r>
         <w:rPr>
@@ -2242,7 +2506,6 @@
           <w:sz w:val="18"/>
           <w:szCs w:val="18"/>
         </w:rPr>
-        <w:lastRenderedPageBreak/>
         <w:t>accepts</w:t>
       </w:r>
       <w:r>
@@ -2587,7 +2850,16 @@
           <w:sz w:val="18"/>
           <w:szCs w:val="18"/>
         </w:rPr>
-        <w:t xml:space="preserve"> 200 core/blocks, etc.). All of the 2000 samples were simulated for 1000 times (pac</w:t>
+        <w:t xml:space="preserve"> 200 core/blocks, etc.). All of the 2000 samples were simulated for </w:t>
+      </w:r>
+      <w:r>
+        <w:rPr>
+          <w:rFonts w:asciiTheme="minorHAnsi" w:eastAsiaTheme="minorHAnsi" w:hAnsiTheme="minorHAnsi"/>
+          <w:bCs/>
+          <w:sz w:val="18"/>
+          <w:szCs w:val="18"/>
+        </w:rPr>
+        <w:t>1000 times (pac</w:t>
       </w:r>
       <w:r>
         <w:rPr>
@@ -2712,7 +2984,7 @@
                     <pic:cNvPicPr/>
                   </pic:nvPicPr>
                   <pic:blipFill>
-                    <a:blip r:embed="rId13" cstate="print">
+                    <a:blip r:embed="rId15" cstate="print">
                       <a:extLst>
                         <a:ext uri="{28A0092B-C50C-407E-A947-70E740481C1C}">
                           <a14:useLocalDpi xmlns:a14="http://schemas.microsoft.com/office/drawing/2010/main" val="0"/>
@@ -3307,7 +3579,7 @@
                           </pic:cNvPicPr>
                         </pic:nvPicPr>
                         <pic:blipFill>
-                          <a:blip r:embed="rId14" cstate="print">
+                          <a:blip r:embed="rId16" cstate="print">
                             <a:extLst>
                               <a:ext uri="{28A0092B-C50C-407E-A947-70E740481C1C}">
                                 <a14:useLocalDpi xmlns:a14="http://schemas.microsoft.com/office/drawing/2010/main" val="0"/>
@@ -3462,7 +3734,7 @@
             <w:pict>
               <v:group w14:anchorId="10BD9007" id="Group 19" o:spid="_x0000_s1030" style="position:absolute;left:0;text-align:left;margin-left:-6.8pt;margin-top:15.15pt;width:256.45pt;height:159.6pt;z-index:251667456" coordsize="32569,20269" o:gfxdata="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">
                 <v:shape id="Picture 17" o:spid="_x0000_s1031" type="#_x0000_t75" style="position:absolute;width:32569;height:17087;visibility:visible;mso-wrap-style:square" o:gfxdata="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">
-                  <v:imagedata r:id="rId15" o:title=""/>
+                  <v:imagedata r:id="rId17" o:title=""/>
                 </v:shape>
                 <v:shape id="_x0000_s1032" type="#_x0000_t202" style="position:absolute;left:2914;top:17082;width:28588;height:3187;visibility:visible;mso-wrap-style:square;v-text-anchor:top" o:gfxdata="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" stroked="f">
                   <v:textbox inset="0,0,0,0">
@@ -3862,7 +4134,17 @@
           <w:sz w:val="18"/>
           <w:szCs w:val="18"/>
         </w:rPr>
-        <w:t xml:space="preserve">The simplest way to validate the result is by comparing both of </w:t>
+        <w:t xml:space="preserve">The simplest way to validate the result is by </w:t>
+      </w:r>
+      <w:r>
+        <w:rPr>
+          <w:rFonts w:asciiTheme="minorHAnsi" w:eastAsiaTheme="minorHAnsi" w:hAnsiTheme="minorHAnsi"/>
+          <w:bCs/>
+          <w:sz w:val="18"/>
+          <w:szCs w:val="18"/>
+        </w:rPr>
+        <w:lastRenderedPageBreak/>
+        <w:t xml:space="preserve">comparing both of </w:t>
       </w:r>
       <w:r>
         <w:rPr>
@@ -3947,7 +4229,7 @@
                           </pic:cNvPicPr>
                         </pic:nvPicPr>
                         <pic:blipFill>
-                          <a:blip r:embed="rId16" cstate="print">
+                          <a:blip r:embed="rId18" cstate="print">
                             <a:extLst>
                               <a:ext uri="{28A0092B-C50C-407E-A947-70E740481C1C}">
                                 <a14:useLocalDpi xmlns:a14="http://schemas.microsoft.com/office/drawing/2010/main" val="0"/>
@@ -4084,7 +4366,7 @@
             <w:pict>
               <v:group w14:anchorId="2D782487" id="Group 13" o:spid="_x0000_s1033" style="position:absolute;left:0;text-align:left;margin-left:292.7pt;margin-top:15.05pt;width:182.95pt;height:163.5pt;z-index:251661312;mso-position-horizontal-relative:margin" coordsize="29756,25774" o:gfxdata="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">
                 <v:shape id="Picture 11" o:spid="_x0000_s1034" type="#_x0000_t75" style="position:absolute;width:28390;height:21221;visibility:visible;mso-wrap-style:square" o:gfxdata="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">
-                  <v:imagedata r:id="rId17" o:title=""/>
+                  <v:imagedata r:id="rId19" o:title=""/>
                 </v:shape>
                 <v:shape id="_x0000_s1035" type="#_x0000_t202" style="position:absolute;top:22314;width:29756;height:3460;visibility:visible;mso-wrap-style:square;v-text-anchor:top" o:gfxdata="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" stroked="f">
                   <v:textbox inset="0,0,0,0">
@@ -4266,7 +4548,6 @@
           <w:sz w:val="18"/>
           <w:szCs w:val="18"/>
         </w:rPr>
-        <w:lastRenderedPageBreak/>
         <w:t xml:space="preserve">This research was partially supported by the Ministry of Food and Drug Safety (22213MFDS3922), the NRF (National Research Foundation of Korea) under the Basic Science Research Program (2022R1A2C2006326), and the MSIT (Ministry of Science and ICT), Korea, under the Grand Information Technology Research </w:t>
       </w:r>
       <w:proofErr w:type="spellStart"/>
@@ -4480,7 +4761,7 @@
         </w:rPr>
         <w:t xml:space="preserve"> Rudy Y (2011) “Simulation of the Undiseased Human Cardiac Ventricular Action Potential: Model Formulation and Experimental Validation”. PLoS Comput Biol 7(5): e1002061. </w:t>
       </w:r>
-      <w:hyperlink r:id="rId18" w:history="1">
+      <w:hyperlink r:id="rId20" w:history="1">
         <w:r>
           <w:rPr>
             <w:rStyle w:val="Hyperlink"/>

</xml_diff>